<commit_message>
Agregamos Act.Enrutamiento_v2.0, Frontend III
</commit_message>
<xml_diff>
--- a/10mo/DESARROLLO DE SOFTWARE FRONTEND III/Enrutamiento.docx
+++ b/10mo/DESARROLLO DE SOFTWARE FRONTEND III/Enrutamiento.docx
@@ -163,13 +163,14 @@
                           </w:p>
                           <w:p>
                             <w:pPr>
+                              <w:spacing w:line="240" w:lineRule="auto"/>
                               <w:jc w:val="center"/>
                               <w:rPr>
                                 <w:rFonts w:ascii="Bahnschrift" w:hAnsi="Bahnschrift"/>
                                 <w:b/>
                                 <w:bCs/>
-                                <w:sz w:val="48"/>
-                                <w:szCs w:val="48"/>
+                                <w:sz w:val="32"/>
+                                <w:szCs w:val="32"/>
                               </w:rPr>
                             </w:pPr>
                             <w:r>
@@ -177,32 +178,125 @@
                                 <w:rFonts w:ascii="Bahnschrift" w:hAnsi="Bahnschrift"/>
                                 <w:b/>
                                 <w:bCs/>
-                                <w:sz w:val="48"/>
-                                <w:szCs w:val="48"/>
+                                <w:sz w:val="32"/>
+                                <w:szCs w:val="32"/>
                               </w:rPr>
                               <w:t>Aarón Hernández García</w:t>
                             </w:r>
                           </w:p>
                           <w:p>
                             <w:pPr>
+                              <w:spacing w:line="240" w:lineRule="auto"/>
                               <w:jc w:val="center"/>
                               <w:rPr>
                                 <w:rFonts w:ascii="Bahnschrift" w:hAnsi="Bahnschrift"/>
                                 <w:b/>
                                 <w:bCs/>
-                                <w:sz w:val="48"/>
-                                <w:szCs w:val="48"/>
+                                <w:sz w:val="32"/>
+                                <w:szCs w:val="32"/>
                               </w:rPr>
                             </w:pPr>
-                          </w:p>
-                          <w:p>
-                            <w:pPr>
+                            <w:r>
                               <w:rPr>
                                 <w:rFonts w:ascii="Bahnschrift" w:hAnsi="Bahnschrift"/>
                                 <w:b/>
                                 <w:bCs/>
-                                <w:sz w:val="48"/>
-                                <w:szCs w:val="48"/>
+                                <w:sz w:val="32"/>
+                                <w:szCs w:val="32"/>
+                              </w:rPr>
+                              <w:t>Alexandro Sánchez Rodríguez</w:t>
+                            </w:r>
+                          </w:p>
+                          <w:p>
+                            <w:pPr>
+                              <w:spacing w:line="240" w:lineRule="auto"/>
+                              <w:jc w:val="center"/>
+                              <w:rPr>
+                                <w:rFonts w:ascii="Bahnschrift" w:hAnsi="Bahnschrift"/>
+                                <w:b/>
+                                <w:bCs/>
+                                <w:sz w:val="32"/>
+                                <w:szCs w:val="32"/>
+                              </w:rPr>
+                            </w:pPr>
+                            <w:r>
+                              <w:rPr>
+                                <w:rFonts w:ascii="Bahnschrift" w:hAnsi="Bahnschrift"/>
+                                <w:b/>
+                                <w:bCs/>
+                                <w:sz w:val="32"/>
+                                <w:szCs w:val="32"/>
+                              </w:rPr>
+                              <w:t>Rafael López Villa</w:t>
+                            </w:r>
+                          </w:p>
+                          <w:p>
+                            <w:pPr>
+                              <w:spacing w:line="240" w:lineRule="auto"/>
+                              <w:jc w:val="center"/>
+                              <w:rPr>
+                                <w:rFonts w:ascii="Bahnschrift" w:hAnsi="Bahnschrift"/>
+                                <w:b/>
+                                <w:bCs/>
+                                <w:sz w:val="32"/>
+                                <w:szCs w:val="32"/>
+                              </w:rPr>
+                            </w:pPr>
+                            <w:r>
+                              <w:rPr>
+                                <w:rFonts w:ascii="Bahnschrift" w:hAnsi="Bahnschrift"/>
+                                <w:b/>
+                                <w:bCs/>
+                                <w:sz w:val="32"/>
+                                <w:szCs w:val="32"/>
+                              </w:rPr>
+                              <w:t xml:space="preserve">Antonio </w:t>
+                            </w:r>
+                            <w:proofErr w:type="spellStart"/>
+                            <w:r>
+                              <w:rPr>
+                                <w:rFonts w:ascii="Bahnschrift" w:hAnsi="Bahnschrift"/>
+                                <w:b/>
+                                <w:bCs/>
+                                <w:sz w:val="32"/>
+                                <w:szCs w:val="32"/>
+                              </w:rPr>
+                              <w:t>Bruyel</w:t>
+                            </w:r>
+                            <w:proofErr w:type="spellEnd"/>
+                            <w:r>
+                              <w:rPr>
+                                <w:rFonts w:ascii="Bahnschrift" w:hAnsi="Bahnschrift"/>
+                                <w:b/>
+                                <w:bCs/>
+                                <w:sz w:val="32"/>
+                                <w:szCs w:val="32"/>
+                              </w:rPr>
+                              <w:t xml:space="preserve"> </w:t>
+                            </w:r>
+                            <w:proofErr w:type="spellStart"/>
+                            <w:r>
+                              <w:rPr>
+                                <w:rFonts w:ascii="Bahnschrift" w:hAnsi="Bahnschrift"/>
+                                <w:b/>
+                                <w:bCs/>
+                                <w:sz w:val="32"/>
+                                <w:szCs w:val="32"/>
+                              </w:rPr>
+                              <w:t>Molinari</w:t>
+                            </w:r>
+                            <w:proofErr w:type="spellEnd"/>
+                          </w:p>
+                          <w:p>
+                            <w:pPr>
+                              <w:spacing w:line="240" w:lineRule="auto"/>
+                              <w:jc w:val="center"/>
+                              <w:rPr>
+                                <w:rFonts w:ascii="Bahnschrift" w:hAnsi="Bahnschrift"/>
+                                <w:b/>
+                                <w:bCs/>
+                                <w:sz w:val="32"/>
+                                <w:szCs w:val="32"/>
                               </w:rPr>
                             </w:pPr>
                           </w:p>
@@ -315,13 +409,14 @@
                     </w:p>
                     <w:p>
                       <w:pPr>
+                        <w:spacing w:line="240" w:lineRule="auto"/>
                         <w:jc w:val="center"/>
                         <w:rPr>
                           <w:rFonts w:ascii="Bahnschrift" w:hAnsi="Bahnschrift"/>
                           <w:b/>
                           <w:bCs/>
-                          <w:sz w:val="48"/>
-                          <w:szCs w:val="48"/>
+                          <w:sz w:val="32"/>
+                          <w:szCs w:val="32"/>
                         </w:rPr>
                       </w:pPr>
                       <w:r>
@@ -329,32 +424,125 @@
                           <w:rFonts w:ascii="Bahnschrift" w:hAnsi="Bahnschrift"/>
                           <w:b/>
                           <w:bCs/>
-                          <w:sz w:val="48"/>
-                          <w:szCs w:val="48"/>
+                          <w:sz w:val="32"/>
+                          <w:szCs w:val="32"/>
                         </w:rPr>
                         <w:t>Aarón Hernández García</w:t>
                       </w:r>
                     </w:p>
                     <w:p>
                       <w:pPr>
+                        <w:spacing w:line="240" w:lineRule="auto"/>
                         <w:jc w:val="center"/>
                         <w:rPr>
                           <w:rFonts w:ascii="Bahnschrift" w:hAnsi="Bahnschrift"/>
                           <w:b/>
                           <w:bCs/>
-                          <w:sz w:val="48"/>
-                          <w:szCs w:val="48"/>
+                          <w:sz w:val="32"/>
+                          <w:szCs w:val="32"/>
                         </w:rPr>
                       </w:pPr>
-                    </w:p>
-                    <w:p>
-                      <w:pPr>
+                      <w:r>
                         <w:rPr>
                           <w:rFonts w:ascii="Bahnschrift" w:hAnsi="Bahnschrift"/>
                           <w:b/>
                           <w:bCs/>
-                          <w:sz w:val="48"/>
-                          <w:szCs w:val="48"/>
+                          <w:sz w:val="32"/>
+                          <w:szCs w:val="32"/>
+                        </w:rPr>
+                        <w:t>Alexandro Sánchez Rodríguez</w:t>
+                      </w:r>
+                    </w:p>
+                    <w:p>
+                      <w:pPr>
+                        <w:spacing w:line="240" w:lineRule="auto"/>
+                        <w:jc w:val="center"/>
+                        <w:rPr>
+                          <w:rFonts w:ascii="Bahnschrift" w:hAnsi="Bahnschrift"/>
+                          <w:b/>
+                          <w:bCs/>
+                          <w:sz w:val="32"/>
+                          <w:szCs w:val="32"/>
+                        </w:rPr>
+                      </w:pPr>
+                      <w:r>
+                        <w:rPr>
+                          <w:rFonts w:ascii="Bahnschrift" w:hAnsi="Bahnschrift"/>
+                          <w:b/>
+                          <w:bCs/>
+                          <w:sz w:val="32"/>
+                          <w:szCs w:val="32"/>
+                        </w:rPr>
+                        <w:t>Rafael López Villa</w:t>
+                      </w:r>
+                    </w:p>
+                    <w:p>
+                      <w:pPr>
+                        <w:spacing w:line="240" w:lineRule="auto"/>
+                        <w:jc w:val="center"/>
+                        <w:rPr>
+                          <w:rFonts w:ascii="Bahnschrift" w:hAnsi="Bahnschrift"/>
+                          <w:b/>
+                          <w:bCs/>
+                          <w:sz w:val="32"/>
+                          <w:szCs w:val="32"/>
+                        </w:rPr>
+                      </w:pPr>
+                      <w:r>
+                        <w:rPr>
+                          <w:rFonts w:ascii="Bahnschrift" w:hAnsi="Bahnschrift"/>
+                          <w:b/>
+                          <w:bCs/>
+                          <w:sz w:val="32"/>
+                          <w:szCs w:val="32"/>
+                        </w:rPr>
+                        <w:t xml:space="preserve">Antonio </w:t>
+                      </w:r>
+                      <w:proofErr w:type="spellStart"/>
+                      <w:r>
+                        <w:rPr>
+                          <w:rFonts w:ascii="Bahnschrift" w:hAnsi="Bahnschrift"/>
+                          <w:b/>
+                          <w:bCs/>
+                          <w:sz w:val="32"/>
+                          <w:szCs w:val="32"/>
+                        </w:rPr>
+                        <w:t>Bruyel</w:t>
+                      </w:r>
+                      <w:proofErr w:type="spellEnd"/>
+                      <w:r>
+                        <w:rPr>
+                          <w:rFonts w:ascii="Bahnschrift" w:hAnsi="Bahnschrift"/>
+                          <w:b/>
+                          <w:bCs/>
+                          <w:sz w:val="32"/>
+                          <w:szCs w:val="32"/>
+                        </w:rPr>
+                        <w:t xml:space="preserve"> </w:t>
+                      </w:r>
+                      <w:proofErr w:type="spellStart"/>
+                      <w:r>
+                        <w:rPr>
+                          <w:rFonts w:ascii="Bahnschrift" w:hAnsi="Bahnschrift"/>
+                          <w:b/>
+                          <w:bCs/>
+                          <w:sz w:val="32"/>
+                          <w:szCs w:val="32"/>
+                        </w:rPr>
+                        <w:t>Molinari</w:t>
+                      </w:r>
+                      <w:proofErr w:type="spellEnd"/>
+                    </w:p>
+                    <w:p>
+                      <w:pPr>
+                        <w:spacing w:line="240" w:lineRule="auto"/>
+                        <w:jc w:val="center"/>
+                        <w:rPr>
+                          <w:rFonts w:ascii="Bahnschrift" w:hAnsi="Bahnschrift"/>
+                          <w:b/>
+                          <w:bCs/>
+                          <w:sz w:val="32"/>
+                          <w:szCs w:val="32"/>
                         </w:rPr>
                       </w:pPr>
                     </w:p>
@@ -13463,6 +13651,7 @@
   <w:style w:type="character" w:default="1" w:styleId="Fuentedeprrafopredeter">
     <w:name w:val="Default Paragraph Font"/>
     <w:uiPriority w:val="1"/>
+    <w:semiHidden/>
     <w:unhideWhenUsed/>
   </w:style>
   <w:style w:type="table" w:default="1" w:styleId="Tablanormal">

</xml_diff>